<commit_message>
fix: Corrige versao do doc
</commit_message>
<xml_diff>
--- a/Desenvolvimento/5.Implantacao/AAI - Guia de Implantação.docx
+++ b/Desenvolvimento/5.Implantacao/AAI - Guia de Implantação.docx
@@ -14,12 +14,12 @@
           <wp:inline distB="0" distT="0" distL="0" distR="0">
             <wp:extent cx="2857500" cy="2857500"/>
             <wp:effectExtent b="0" l="0" r="0" t="0"/>
-            <wp:docPr descr="Resultado de imagem para análise e desenvolvimento de sistemas" id="4" name="image3.png"/>
+            <wp:docPr descr="Resultado de imagem para análise e desenvolvimento de sistemas" id="4" name="image4.png"/>
             <a:graphic>
               <a:graphicData uri="http://schemas.openxmlformats.org/drawingml/2006/picture">
                 <pic:pic>
                   <pic:nvPicPr>
-                    <pic:cNvPr descr="Resultado de imagem para análise e desenvolvimento de sistemas" id="0" name="image3.png"/>
+                    <pic:cNvPr descr="Resultado de imagem para análise e desenvolvimento de sistemas" id="0" name="image4.png"/>
                     <pic:cNvPicPr preferRelativeResize="0"/>
                   </pic:nvPicPr>
                   <pic:blipFill>
@@ -425,12 +425,12 @@
                 <wp:extent cx="7121525" cy="1121964"/>
                 <wp:effectExtent b="0" l="0" r="0" t="0"/>
                 <wp:wrapNone/>
-                <wp:docPr id="1" name="image4.png"/>
+                <wp:docPr id="1" name="image3.png"/>
                 <a:graphic>
                   <a:graphicData uri="http://schemas.openxmlformats.org/drawingml/2006/picture">
                     <pic:pic>
                       <pic:nvPicPr>
-                        <pic:cNvPr id="0" name="image4.png"/>
+                        <pic:cNvPr id="0" name="image3.png"/>
                         <pic:cNvPicPr preferRelativeResize="0"/>
                       </pic:nvPicPr>
                       <pic:blipFill>
@@ -6375,6 +6375,24 @@
           <w:rtl w:val="0"/>
         </w:rPr>
         <w:t xml:space="preserve">abra a pasta com cd AgendaAi-APP</w:t>
+      </w:r>
+    </w:p>
+    <w:p>
+      <w:pPr>
+        <w:numPr>
+          <w:ilvl w:val="0"/>
+          <w:numId w:val="1"/>
+        </w:numPr>
+        <w:ind w:left="1440" w:hanging="360"/>
+        <w:rPr>
+          <w:u w:val="none"/>
+        </w:rPr>
+      </w:pPr>
+      <w:r>
+        <w:rPr>
+          <w:rtl w:val="0"/>
+        </w:rPr>
+        <w:t xml:space="preserve">Nos arquivos enviroment.ts e enviroment.development.ts mude a URL para o ip do servidor ec2 criado.</w:t>
       </w:r>
     </w:p>
     <w:p>

</xml_diff>